<commit_message>
Updated learning diary 30.09
</commit_message>
<xml_diff>
--- a/Coursework/SDS_learning_diary_template.docx
+++ b/Coursework/SDS_learning_diary_template.docx
@@ -734,6 +734,114 @@
           <w:lang w:val="en-US"/>
         </w:rPr>
         <w:br/>
+      </w:r>
+    </w:p>
+    <w:p>
+      <w:pPr>
+        <w:pStyle w:val="BodyText"/>
+        <w:rPr>
+          <w:color w:val="4472C4" w:themeColor="accent1"/>
+          <w:u w:val="single"/>
+          <w:lang w:val="en-US"/>
+        </w:rPr>
+      </w:pPr>
+      <w:r>
+        <w:rPr>
+          <w:color w:val="4472C4" w:themeColor="accent1"/>
+          <w:u w:val="single"/>
+          <w:lang w:val="en-US"/>
+        </w:rPr>
+        <w:t>30</w:t>
+      </w:r>
+      <w:r>
+        <w:rPr>
+          <w:color w:val="4472C4" w:themeColor="accent1"/>
+          <w:u w:val="single"/>
+          <w:lang w:val="en-US"/>
+        </w:rPr>
+        <w:t>.09.2023</w:t>
+      </w:r>
+    </w:p>
+    <w:p>
+      <w:pPr>
+        <w:pStyle w:val="BodyText"/>
+        <w:jc w:val="left"/>
+        <w:rPr>
+          <w:lang w:val="en-US"/>
+        </w:rPr>
+      </w:pPr>
+      <w:r>
+        <w:rPr>
+          <w:lang w:val="en-US"/>
+        </w:rPr>
+        <w:t>I finished the third video where I’ve learned how to</w:t>
+      </w:r>
+      <w:r>
+        <w:rPr>
+          <w:lang w:val="en-US"/>
+        </w:rPr>
+        <w:t xml:space="preserve"> implement changes onto the html class dynamically using </w:t>
+      </w:r>
+      <w:proofErr w:type="spellStart"/>
+      <w:r>
+        <w:rPr>
+          <w:lang w:val="en-US"/>
+        </w:rPr>
+        <w:t>javascript</w:t>
+      </w:r>
+      <w:proofErr w:type="spellEnd"/>
+      <w:r>
+        <w:rPr>
+          <w:lang w:val="en-US"/>
+        </w:rPr>
+        <w:t xml:space="preserve">. In this case the idea behind it all is to change the class </w:t>
+      </w:r>
+      <w:r>
+        <w:rPr>
+          <w:lang w:val="en-US"/>
+        </w:rPr>
+        <w:t xml:space="preserve">of the element on click so the </w:t>
+      </w:r>
+      <w:proofErr w:type="spellStart"/>
+      <w:r>
+        <w:rPr>
+          <w:lang w:val="en-US"/>
+        </w:rPr>
+        <w:t>css</w:t>
+      </w:r>
+      <w:proofErr w:type="spellEnd"/>
+      <w:r>
+        <w:rPr>
+          <w:lang w:val="en-US"/>
+        </w:rPr>
+        <w:t xml:space="preserve"> format changes and adapts to </w:t>
+      </w:r>
+      <w:r>
+        <w:rPr>
+          <w:lang w:val="en-US"/>
+        </w:rPr>
+        <w:t>that different class.</w:t>
+      </w:r>
+    </w:p>
+    <w:p>
+      <w:pPr>
+        <w:pStyle w:val="BodyText"/>
+        <w:jc w:val="left"/>
+        <w:rPr>
+          <w:lang w:val="en-US"/>
+        </w:rPr>
+      </w:pPr>
+      <w:r>
+        <w:rPr>
+          <w:lang w:val="en-US"/>
+        </w:rPr>
+        <w:t xml:space="preserve">Also, I learned how to use the transformation </w:t>
+      </w:r>
+      <w:r>
+        <w:rPr>
+          <w:lang w:val="en-US"/>
+        </w:rPr>
+        <w:t>different functions to relocate an element on the website (the menu button)</w:t>
       </w:r>
     </w:p>
     <w:p>
@@ -3579,6 +3687,15 @@
 </file>
 
 <file path=customXml/item1.xml><?xml version="1.0" encoding="utf-8"?>
+<p:properties xmlns:p="http://schemas.microsoft.com/office/2006/metadata/properties" xmlns:xsi="http://www.w3.org/2001/XMLSchema-instance" xmlns:pc="http://schemas.microsoft.com/office/infopath/2007/PartnerControls">
+  <documentManagement>
+    <PublishingExpirationDate xmlns="http://schemas.microsoft.com/sharepoint/v3" xsi:nil="true"/>
+    <PublishingStartDate xmlns="http://schemas.microsoft.com/sharepoint/v3" xsi:nil="true"/>
+  </documentManagement>
+</p:properties>
+</file>
+
+<file path=customXml/item2.xml><?xml version="1.0" encoding="utf-8"?>
 <ct:contentTypeSchema xmlns:ct="http://schemas.microsoft.com/office/2006/metadata/contentType" xmlns:ma="http://schemas.microsoft.com/office/2006/metadata/properties/metaAttributes" ct:_="" ma:_="" ma:contentTypeName="Asiakirja" ma:contentTypeID="0x01010017418C401CCB2042A3A99A19F43F356D" ma:contentTypeVersion="1" ma:contentTypeDescription="Luo uusi asiakirja." ma:contentTypeScope="" ma:versionID="f4b075d3ca74a5dbaed73e767a156aa0">
   <xsd:schema xmlns:xsd="http://www.w3.org/2001/XMLSchema" xmlns:p="http://schemas.microsoft.com/office/2006/metadata/properties" xmlns:ns1="http://schemas.microsoft.com/sharepoint/v3" targetNamespace="http://schemas.microsoft.com/office/2006/metadata/properties" ma:root="true" ma:fieldsID="4340a008e99365d80b71206bae222996" ns1:_="">
     <xsd:import namespace="http://schemas.microsoft.com/sharepoint/v3"/>
@@ -3644,15 +3761,6 @@
 </ct:contentTypeSchema>
 </file>
 
-<file path=customXml/item2.xml><?xml version="1.0" encoding="utf-8"?>
-<p:properties xmlns:p="http://schemas.microsoft.com/office/2006/metadata/properties" xmlns:xsi="http://www.w3.org/2001/XMLSchema-instance" xmlns:pc="http://schemas.microsoft.com/office/infopath/2007/PartnerControls">
-  <documentManagement>
-    <PublishingExpirationDate xmlns="http://schemas.microsoft.com/sharepoint/v3" xsi:nil="true"/>
-    <PublishingStartDate xmlns="http://schemas.microsoft.com/sharepoint/v3" xsi:nil="true"/>
-  </documentManagement>
-</p:properties>
-</file>
-
 <file path=customXml/item3.xml><?xml version="1.0" encoding="utf-8"?>
 <?mso-contentType ?>
 <FormTemplates xmlns="http://schemas.microsoft.com/sharepoint/v3/contenttype/forms">
@@ -3663,6 +3771,16 @@
 </file>
 
 <file path=customXml/itemProps1.xml><?xml version="1.0" encoding="utf-8"?>
+<ds:datastoreItem xmlns:ds="http://schemas.openxmlformats.org/officeDocument/2006/customXml" ds:itemID="{FA8F0064-303C-446D-896E-46EEB9A79DC3}">
+  <ds:schemaRefs>
+    <ds:schemaRef ds:uri="http://schemas.microsoft.com/office/2006/metadata/properties"/>
+    <ds:schemaRef ds:uri="http://schemas.microsoft.com/office/infopath/2007/PartnerControls"/>
+    <ds:schemaRef ds:uri="http://schemas.microsoft.com/sharepoint/v3"/>
+  </ds:schemaRefs>
+</ds:datastoreItem>
+</file>
+
+<file path=customXml/itemProps2.xml><?xml version="1.0" encoding="utf-8"?>
 <ds:datastoreItem xmlns:ds="http://schemas.openxmlformats.org/officeDocument/2006/customXml" ds:itemID="{B9A87442-5A7B-46FD-BD28-170CE9B7256F}">
   <ds:schemaRefs>
     <ds:schemaRef ds:uri="http://schemas.microsoft.com/office/2006/metadata/contentType"/>
@@ -3679,16 +3797,6 @@
 </ds:datastoreItem>
 </file>
 
-<file path=customXml/itemProps2.xml><?xml version="1.0" encoding="utf-8"?>
-<ds:datastoreItem xmlns:ds="http://schemas.openxmlformats.org/officeDocument/2006/customXml" ds:itemID="{FA8F0064-303C-446D-896E-46EEB9A79DC3}">
-  <ds:schemaRefs>
-    <ds:schemaRef ds:uri="http://schemas.microsoft.com/office/2006/metadata/properties"/>
-    <ds:schemaRef ds:uri="http://schemas.microsoft.com/office/infopath/2007/PartnerControls"/>
-    <ds:schemaRef ds:uri="http://schemas.microsoft.com/sharepoint/v3"/>
-  </ds:schemaRefs>
-</ds:datastoreItem>
-</file>
-
 <file path=customXml/itemProps3.xml><?xml version="1.0" encoding="utf-8"?>
 <ds:datastoreItem xmlns:ds="http://schemas.openxmlformats.org/officeDocument/2006/customXml" ds:itemID="{13FBD2FA-5696-460D-A278-9A302A0F72AE}">
   <ds:schemaRefs>

</xml_diff>

<commit_message>
Updated learning diary 03.10
</commit_message>
<xml_diff>
--- a/Coursework/SDS_learning_diary_template.docx
+++ b/Coursework/SDS_learning_diary_template.docx
@@ -848,6 +848,8 @@
       <w:pPr>
         <w:pStyle w:val="BodyText"/>
         <w:rPr>
+          <w:color w:val="4472C4" w:themeColor="accent1"/>
+          <w:u w:val="single"/>
           <w:lang w:val="en-US"/>
         </w:rPr>
       </w:pPr>
@@ -856,14 +858,92 @@
       <w:pPr>
         <w:pStyle w:val="BodyText"/>
         <w:rPr>
-          <w:lang w:val="en-US"/>
-        </w:rPr>
-      </w:pPr>
-      <w:r>
-        <w:rPr>
-          <w:lang w:val="en-US"/>
-        </w:rPr>
-        <w:br w:type="page"/>
+          <w:color w:val="4472C4" w:themeColor="accent1"/>
+          <w:u w:val="single"/>
+          <w:lang w:val="en-US"/>
+        </w:rPr>
+      </w:pPr>
+      <w:r>
+        <w:rPr>
+          <w:color w:val="4472C4" w:themeColor="accent1"/>
+          <w:u w:val="single"/>
+          <w:lang w:val="en-US"/>
+        </w:rPr>
+        <w:t>03</w:t>
+      </w:r>
+      <w:r>
+        <w:rPr>
+          <w:color w:val="4472C4" w:themeColor="accent1"/>
+          <w:u w:val="single"/>
+          <w:lang w:val="en-US"/>
+        </w:rPr>
+        <w:t>.</w:t>
+      </w:r>
+      <w:r>
+        <w:rPr>
+          <w:color w:val="4472C4" w:themeColor="accent1"/>
+          <w:u w:val="single"/>
+          <w:lang w:val="en-US"/>
+        </w:rPr>
+        <w:t>10</w:t>
+      </w:r>
+      <w:r>
+        <w:rPr>
+          <w:color w:val="4472C4" w:themeColor="accent1"/>
+          <w:u w:val="single"/>
+          <w:lang w:val="en-US"/>
+        </w:rPr>
+        <w:t>.2023</w:t>
+      </w:r>
+    </w:p>
+    <w:p>
+      <w:pPr>
+        <w:pStyle w:val="BodyText"/>
+        <w:rPr>
+          <w:lang w:val="en-US"/>
+        </w:rPr>
+      </w:pPr>
+      <w:r>
+        <w:rPr>
+          <w:lang w:val="en-US"/>
+        </w:rPr>
+        <w:t xml:space="preserve">I’ve been working on how the menu overlay works and playing with different transitions </w:t>
+      </w:r>
+      <w:r>
+        <w:rPr>
+          <w:lang w:val="en-US"/>
+        </w:rPr>
+        <w:t xml:space="preserve">for the elements </w:t>
+      </w:r>
+      <w:r>
+        <w:rPr>
+          <w:lang w:val="en-US"/>
+        </w:rPr>
+        <w:t xml:space="preserve">deciding </w:t>
+      </w:r>
+      <w:r>
+        <w:rPr>
+          <w:lang w:val="en-US"/>
+        </w:rPr>
+        <w:t xml:space="preserve">finally on leaving a </w:t>
+      </w:r>
+      <w:r>
+        <w:rPr>
+          <w:lang w:val="en-US"/>
+        </w:rPr>
+        <w:t xml:space="preserve">gradual appearing transition for each nav-items </w:t>
+      </w:r>
+      <w:r>
+        <w:rPr>
+          <w:lang w:val="en-US"/>
+        </w:rPr>
+        <w:t>and the branding picture modifying the opacity property once the show class is added</w:t>
+      </w:r>
+      <w:r>
+        <w:rPr>
+          <w:lang w:val="en-US"/>
+        </w:rPr>
+        <w:t>.</w:t>
       </w:r>
     </w:p>
     <w:sectPr>
@@ -3687,15 +3767,6 @@
 </file>
 
 <file path=customXml/item1.xml><?xml version="1.0" encoding="utf-8"?>
-<p:properties xmlns:p="http://schemas.microsoft.com/office/2006/metadata/properties" xmlns:xsi="http://www.w3.org/2001/XMLSchema-instance" xmlns:pc="http://schemas.microsoft.com/office/infopath/2007/PartnerControls">
-  <documentManagement>
-    <PublishingExpirationDate xmlns="http://schemas.microsoft.com/sharepoint/v3" xsi:nil="true"/>
-    <PublishingStartDate xmlns="http://schemas.microsoft.com/sharepoint/v3" xsi:nil="true"/>
-  </documentManagement>
-</p:properties>
-</file>
-
-<file path=customXml/item2.xml><?xml version="1.0" encoding="utf-8"?>
 <ct:contentTypeSchema xmlns:ct="http://schemas.microsoft.com/office/2006/metadata/contentType" xmlns:ma="http://schemas.microsoft.com/office/2006/metadata/properties/metaAttributes" ct:_="" ma:_="" ma:contentTypeName="Asiakirja" ma:contentTypeID="0x01010017418C401CCB2042A3A99A19F43F356D" ma:contentTypeVersion="1" ma:contentTypeDescription="Luo uusi asiakirja." ma:contentTypeScope="" ma:versionID="f4b075d3ca74a5dbaed73e767a156aa0">
   <xsd:schema xmlns:xsd="http://www.w3.org/2001/XMLSchema" xmlns:p="http://schemas.microsoft.com/office/2006/metadata/properties" xmlns:ns1="http://schemas.microsoft.com/sharepoint/v3" targetNamespace="http://schemas.microsoft.com/office/2006/metadata/properties" ma:root="true" ma:fieldsID="4340a008e99365d80b71206bae222996" ns1:_="">
     <xsd:import namespace="http://schemas.microsoft.com/sharepoint/v3"/>
@@ -3761,6 +3832,15 @@
 </ct:contentTypeSchema>
 </file>
 
+<file path=customXml/item2.xml><?xml version="1.0" encoding="utf-8"?>
+<p:properties xmlns:p="http://schemas.microsoft.com/office/2006/metadata/properties" xmlns:xsi="http://www.w3.org/2001/XMLSchema-instance" xmlns:pc="http://schemas.microsoft.com/office/infopath/2007/PartnerControls">
+  <documentManagement>
+    <PublishingExpirationDate xmlns="http://schemas.microsoft.com/sharepoint/v3" xsi:nil="true"/>
+    <PublishingStartDate xmlns="http://schemas.microsoft.com/sharepoint/v3" xsi:nil="true"/>
+  </documentManagement>
+</p:properties>
+</file>
+
 <file path=customXml/item3.xml><?xml version="1.0" encoding="utf-8"?>
 <?mso-contentType ?>
 <FormTemplates xmlns="http://schemas.microsoft.com/sharepoint/v3/contenttype/forms">
@@ -3771,16 +3851,6 @@
 </file>
 
 <file path=customXml/itemProps1.xml><?xml version="1.0" encoding="utf-8"?>
-<ds:datastoreItem xmlns:ds="http://schemas.openxmlformats.org/officeDocument/2006/customXml" ds:itemID="{FA8F0064-303C-446D-896E-46EEB9A79DC3}">
-  <ds:schemaRefs>
-    <ds:schemaRef ds:uri="http://schemas.microsoft.com/office/2006/metadata/properties"/>
-    <ds:schemaRef ds:uri="http://schemas.microsoft.com/office/infopath/2007/PartnerControls"/>
-    <ds:schemaRef ds:uri="http://schemas.microsoft.com/sharepoint/v3"/>
-  </ds:schemaRefs>
-</ds:datastoreItem>
-</file>
-
-<file path=customXml/itemProps2.xml><?xml version="1.0" encoding="utf-8"?>
 <ds:datastoreItem xmlns:ds="http://schemas.openxmlformats.org/officeDocument/2006/customXml" ds:itemID="{B9A87442-5A7B-46FD-BD28-170CE9B7256F}">
   <ds:schemaRefs>
     <ds:schemaRef ds:uri="http://schemas.microsoft.com/office/2006/metadata/contentType"/>
@@ -3797,6 +3867,16 @@
 </ds:datastoreItem>
 </file>
 
+<file path=customXml/itemProps2.xml><?xml version="1.0" encoding="utf-8"?>
+<ds:datastoreItem xmlns:ds="http://schemas.openxmlformats.org/officeDocument/2006/customXml" ds:itemID="{FA8F0064-303C-446D-896E-46EEB9A79DC3}">
+  <ds:schemaRefs>
+    <ds:schemaRef ds:uri="http://schemas.microsoft.com/office/2006/metadata/properties"/>
+    <ds:schemaRef ds:uri="http://schemas.microsoft.com/office/infopath/2007/PartnerControls"/>
+    <ds:schemaRef ds:uri="http://schemas.microsoft.com/sharepoint/v3"/>
+  </ds:schemaRefs>
+</ds:datastoreItem>
+</file>
+
 <file path=customXml/itemProps3.xml><?xml version="1.0" encoding="utf-8"?>
 <ds:datastoreItem xmlns:ds="http://schemas.openxmlformats.org/officeDocument/2006/customXml" ds:itemID="{13FBD2FA-5696-460D-A278-9A302A0F72AE}">
   <ds:schemaRefs>

</xml_diff>

<commit_message>
Updated learning diary 05.10
</commit_message>
<xml_diff>
--- a/Coursework/SDS_learning_diary_template.docx
+++ b/Coursework/SDS_learning_diary_template.docx
@@ -472,14 +472,12 @@
         </w:rPr>
         <w:t xml:space="preserve">My </w:t>
       </w:r>
-      <w:proofErr w:type="gramStart"/>
       <w:r>
         <w:rPr>
           <w:lang w:val="en-US"/>
         </w:rPr>
         <w:t>main focus</w:t>
       </w:r>
-      <w:proofErr w:type="gramEnd"/>
       <w:r>
         <w:rPr>
           <w:lang w:val="en-US"/>
@@ -780,41 +778,13 @@
         <w:rPr>
           <w:lang w:val="en-US"/>
         </w:rPr>
-        <w:t xml:space="preserve"> implement changes onto the html class dynamically using </w:t>
-      </w:r>
-      <w:proofErr w:type="spellStart"/>
-      <w:r>
-        <w:rPr>
-          <w:lang w:val="en-US"/>
-        </w:rPr>
-        <w:t>javascript</w:t>
-      </w:r>
-      <w:proofErr w:type="spellEnd"/>
-      <w:r>
-        <w:rPr>
-          <w:lang w:val="en-US"/>
-        </w:rPr>
-        <w:t xml:space="preserve">. In this case the idea behind it all is to change the class </w:t>
-      </w:r>
-      <w:r>
-        <w:rPr>
-          <w:lang w:val="en-US"/>
-        </w:rPr>
-        <w:t xml:space="preserve">of the element on click so the </w:t>
-      </w:r>
-      <w:proofErr w:type="spellStart"/>
-      <w:r>
-        <w:rPr>
-          <w:lang w:val="en-US"/>
-        </w:rPr>
-        <w:t>css</w:t>
-      </w:r>
-      <w:proofErr w:type="spellEnd"/>
-      <w:r>
-        <w:rPr>
-          <w:lang w:val="en-US"/>
-        </w:rPr>
-        <w:t xml:space="preserve"> format changes and adapts to </w:t>
+        <w:t xml:space="preserve"> implement changes onto the html class dynamically using javascript. In this case the idea behind it all is to change the class </w:t>
+      </w:r>
+      <w:r>
+        <w:rPr>
+          <w:lang w:val="en-US"/>
+        </w:rPr>
+        <w:t xml:space="preserve">of the element on click so the css format changes and adapts to </w:t>
       </w:r>
       <w:r>
         <w:rPr>
@@ -944,6 +914,139 @@
           <w:lang w:val="en-US"/>
         </w:rPr>
         <w:t>.</w:t>
+      </w:r>
+    </w:p>
+    <w:p>
+      <w:pPr>
+        <w:pStyle w:val="BodyText"/>
+        <w:rPr>
+          <w:lang w:val="en-US"/>
+        </w:rPr>
+      </w:pPr>
+    </w:p>
+    <w:p>
+      <w:pPr>
+        <w:pStyle w:val="BodyText"/>
+        <w:rPr>
+          <w:color w:val="4472C4" w:themeColor="accent1"/>
+          <w:u w:val="single"/>
+          <w:lang w:val="en-US"/>
+        </w:rPr>
+      </w:pPr>
+      <w:r>
+        <w:rPr>
+          <w:color w:val="4472C4" w:themeColor="accent1"/>
+          <w:u w:val="single"/>
+          <w:lang w:val="en-US"/>
+        </w:rPr>
+        <w:lastRenderedPageBreak/>
+        <w:t>0</w:t>
+      </w:r>
+      <w:r>
+        <w:rPr>
+          <w:color w:val="4472C4" w:themeColor="accent1"/>
+          <w:u w:val="single"/>
+          <w:lang w:val="en-US"/>
+        </w:rPr>
+        <w:t>5</w:t>
+      </w:r>
+      <w:r>
+        <w:rPr>
+          <w:color w:val="4472C4" w:themeColor="accent1"/>
+          <w:u w:val="single"/>
+          <w:lang w:val="en-US"/>
+        </w:rPr>
+        <w:t>.</w:t>
+      </w:r>
+      <w:r>
+        <w:rPr>
+          <w:color w:val="4472C4" w:themeColor="accent1"/>
+          <w:u w:val="single"/>
+          <w:lang w:val="en-US"/>
+        </w:rPr>
+        <w:t>10</w:t>
+      </w:r>
+      <w:r>
+        <w:rPr>
+          <w:color w:val="4472C4" w:themeColor="accent1"/>
+          <w:u w:val="single"/>
+          <w:lang w:val="en-US"/>
+        </w:rPr>
+        <w:t>.2023</w:t>
+      </w:r>
+    </w:p>
+    <w:p>
+      <w:pPr>
+        <w:pStyle w:val="BodyText"/>
+        <w:rPr>
+          <w:lang w:val="en-US"/>
+        </w:rPr>
+      </w:pPr>
+      <w:r>
+        <w:rPr>
+          <w:lang w:val="en-US"/>
+        </w:rPr>
+        <w:t xml:space="preserve">I’ve </w:t>
+      </w:r>
+      <w:r>
+        <w:rPr>
+          <w:lang w:val="en-US"/>
+        </w:rPr>
+        <w:t>finished the fourth video.</w:t>
+      </w:r>
+    </w:p>
+    <w:p>
+      <w:pPr>
+        <w:pStyle w:val="BodyText"/>
+        <w:rPr>
+          <w:lang w:val="en-US"/>
+        </w:rPr>
+      </w:pPr>
+      <w:r>
+        <w:rPr>
+          <w:lang w:val="en-US"/>
+        </w:rPr>
+        <w:t>I’ve adapted the layout of the menu for different screen sizes</w:t>
+      </w:r>
+      <w:r>
+        <w:rPr>
+          <w:lang w:val="en-US"/>
+        </w:rPr>
+        <w:t xml:space="preserve"> having adapted the code structure to my preferences.</w:t>
+      </w:r>
+    </w:p>
+    <w:p>
+      <w:pPr>
+        <w:pStyle w:val="BodyText"/>
+        <w:rPr>
+          <w:lang w:val="en-US"/>
+        </w:rPr>
+      </w:pPr>
+      <w:r>
+        <w:rPr>
+          <w:lang w:val="en-US"/>
+        </w:rPr>
+        <w:t>I faced some problems while changing the transition of the branding and navigation classes due to the nested structure of the _menu file I coded but I was able to fix it in the end.</w:t>
+      </w:r>
+    </w:p>
+    <w:p>
+      <w:pPr>
+        <w:pStyle w:val="BodyText"/>
+        <w:rPr>
+          <w:lang w:val="en-US"/>
+        </w:rPr>
+      </w:pPr>
+      <w:r>
+        <w:rPr>
+          <w:lang w:val="en-US"/>
+        </w:rPr>
+        <w:t>I also added the colouring of the menu links on hoverin</w:t>
+      </w:r>
+      <w:r>
+        <w:rPr>
+          <w:lang w:val="en-US"/>
+        </w:rPr>
+        <w:t>g.</w:t>
       </w:r>
     </w:p>
     <w:sectPr>
@@ -3767,6 +3870,15 @@
 </file>
 
 <file path=customXml/item1.xml><?xml version="1.0" encoding="utf-8"?>
+<p:properties xmlns:p="http://schemas.microsoft.com/office/2006/metadata/properties" xmlns:xsi="http://www.w3.org/2001/XMLSchema-instance" xmlns:pc="http://schemas.microsoft.com/office/infopath/2007/PartnerControls">
+  <documentManagement>
+    <PublishingExpirationDate xmlns="http://schemas.microsoft.com/sharepoint/v3" xsi:nil="true"/>
+    <PublishingStartDate xmlns="http://schemas.microsoft.com/sharepoint/v3" xsi:nil="true"/>
+  </documentManagement>
+</p:properties>
+</file>
+
+<file path=customXml/item2.xml><?xml version="1.0" encoding="utf-8"?>
 <ct:contentTypeSchema xmlns:ct="http://schemas.microsoft.com/office/2006/metadata/contentType" xmlns:ma="http://schemas.microsoft.com/office/2006/metadata/properties/metaAttributes" ct:_="" ma:_="" ma:contentTypeName="Asiakirja" ma:contentTypeID="0x01010017418C401CCB2042A3A99A19F43F356D" ma:contentTypeVersion="1" ma:contentTypeDescription="Luo uusi asiakirja." ma:contentTypeScope="" ma:versionID="f4b075d3ca74a5dbaed73e767a156aa0">
   <xsd:schema xmlns:xsd="http://www.w3.org/2001/XMLSchema" xmlns:p="http://schemas.microsoft.com/office/2006/metadata/properties" xmlns:ns1="http://schemas.microsoft.com/sharepoint/v3" targetNamespace="http://schemas.microsoft.com/office/2006/metadata/properties" ma:root="true" ma:fieldsID="4340a008e99365d80b71206bae222996" ns1:_="">
     <xsd:import namespace="http://schemas.microsoft.com/sharepoint/v3"/>
@@ -3832,15 +3944,6 @@
 </ct:contentTypeSchema>
 </file>
 
-<file path=customXml/item2.xml><?xml version="1.0" encoding="utf-8"?>
-<p:properties xmlns:p="http://schemas.microsoft.com/office/2006/metadata/properties" xmlns:xsi="http://www.w3.org/2001/XMLSchema-instance" xmlns:pc="http://schemas.microsoft.com/office/infopath/2007/PartnerControls">
-  <documentManagement>
-    <PublishingExpirationDate xmlns="http://schemas.microsoft.com/sharepoint/v3" xsi:nil="true"/>
-    <PublishingStartDate xmlns="http://schemas.microsoft.com/sharepoint/v3" xsi:nil="true"/>
-  </documentManagement>
-</p:properties>
-</file>
-
 <file path=customXml/item3.xml><?xml version="1.0" encoding="utf-8"?>
 <?mso-contentType ?>
 <FormTemplates xmlns="http://schemas.microsoft.com/sharepoint/v3/contenttype/forms">
@@ -3851,6 +3954,16 @@
 </file>
 
 <file path=customXml/itemProps1.xml><?xml version="1.0" encoding="utf-8"?>
+<ds:datastoreItem xmlns:ds="http://schemas.openxmlformats.org/officeDocument/2006/customXml" ds:itemID="{FA8F0064-303C-446D-896E-46EEB9A79DC3}">
+  <ds:schemaRefs>
+    <ds:schemaRef ds:uri="http://schemas.microsoft.com/office/2006/metadata/properties"/>
+    <ds:schemaRef ds:uri="http://schemas.microsoft.com/office/infopath/2007/PartnerControls"/>
+    <ds:schemaRef ds:uri="http://schemas.microsoft.com/sharepoint/v3"/>
+  </ds:schemaRefs>
+</ds:datastoreItem>
+</file>
+
+<file path=customXml/itemProps2.xml><?xml version="1.0" encoding="utf-8"?>
 <ds:datastoreItem xmlns:ds="http://schemas.openxmlformats.org/officeDocument/2006/customXml" ds:itemID="{B9A87442-5A7B-46FD-BD28-170CE9B7256F}">
   <ds:schemaRefs>
     <ds:schemaRef ds:uri="http://schemas.microsoft.com/office/2006/metadata/contentType"/>
@@ -3867,16 +3980,6 @@
 </ds:datastoreItem>
 </file>
 
-<file path=customXml/itemProps2.xml><?xml version="1.0" encoding="utf-8"?>
-<ds:datastoreItem xmlns:ds="http://schemas.openxmlformats.org/officeDocument/2006/customXml" ds:itemID="{FA8F0064-303C-446D-896E-46EEB9A79DC3}">
-  <ds:schemaRefs>
-    <ds:schemaRef ds:uri="http://schemas.microsoft.com/office/2006/metadata/properties"/>
-    <ds:schemaRef ds:uri="http://schemas.microsoft.com/office/infopath/2007/PartnerControls"/>
-    <ds:schemaRef ds:uri="http://schemas.microsoft.com/sharepoint/v3"/>
-  </ds:schemaRefs>
-</ds:datastoreItem>
-</file>
-
 <file path=customXml/itemProps3.xml><?xml version="1.0" encoding="utf-8"?>
 <ds:datastoreItem xmlns:ds="http://schemas.openxmlformats.org/officeDocument/2006/customXml" ds:itemID="{13FBD2FA-5696-460D-A278-9A302A0F72AE}">
   <ds:schemaRefs>

</xml_diff>